<commit_message>
Tuuu update giả mã
</commit_message>
<xml_diff>
--- a/Documents/PseudoCode/PseudoCode-ViewHistory-TuDHM.docx
+++ b/Documents/PseudoCode/PseudoCode-ViewHistory-TuDHM.docx
@@ -11,7 +11,6 @@
           <w:szCs w:val="24"/>
         </w:rPr>
       </w:pPr>
-      <w:bookmarkStart w:id="0" w:name="_GoBack"/>
       <w:r>
         <w:rPr>
           <w:rFonts w:ascii="Times New Roman" w:hAnsi="Times New Roman" w:cs="Times New Roman"/>
@@ -50,6 +49,211 @@
         </w:rPr>
         <w:t xml:space="preserve">               </w:t>
       </w:r>
+      <w:proofErr w:type="spellStart"/>
+      <w:r>
+        <w:rPr>
+          <w:rFonts w:ascii="Times New Roman" w:hAnsi="Times New Roman" w:cs="Times New Roman"/>
+          <w:sz w:val="24"/>
+          <w:szCs w:val="24"/>
+        </w:rPr>
+        <w:t>Màn</w:t>
+      </w:r>
+      <w:proofErr w:type="spellEnd"/>
+      <w:r>
+        <w:rPr>
+          <w:rFonts w:ascii="Times New Roman" w:hAnsi="Times New Roman" w:cs="Times New Roman"/>
+          <w:sz w:val="24"/>
+          <w:szCs w:val="24"/>
+        </w:rPr>
+        <w:t xml:space="preserve"> </w:t>
+      </w:r>
+      <w:proofErr w:type="spellStart"/>
+      <w:r>
+        <w:rPr>
+          <w:rFonts w:ascii="Times New Roman" w:hAnsi="Times New Roman" w:cs="Times New Roman"/>
+          <w:sz w:val="24"/>
+          <w:szCs w:val="24"/>
+        </w:rPr>
+        <w:t>hình</w:t>
+      </w:r>
+      <w:proofErr w:type="spellEnd"/>
+      <w:r>
+        <w:rPr>
+          <w:rFonts w:ascii="Times New Roman" w:hAnsi="Times New Roman" w:cs="Times New Roman"/>
+          <w:sz w:val="24"/>
+          <w:szCs w:val="24"/>
+        </w:rPr>
+        <w:t xml:space="preserve"> </w:t>
+      </w:r>
+      <w:proofErr w:type="spellStart"/>
+      <w:r>
+        <w:rPr>
+          <w:rFonts w:ascii="Times New Roman" w:hAnsi="Times New Roman" w:cs="Times New Roman"/>
+          <w:sz w:val="24"/>
+          <w:szCs w:val="24"/>
+        </w:rPr>
+        <w:t>xem</w:t>
+      </w:r>
+      <w:proofErr w:type="spellEnd"/>
+      <w:r>
+        <w:rPr>
+          <w:rFonts w:ascii="Times New Roman" w:hAnsi="Times New Roman" w:cs="Times New Roman"/>
+          <w:sz w:val="24"/>
+          <w:szCs w:val="24"/>
+        </w:rPr>
+        <w:t xml:space="preserve"> </w:t>
+      </w:r>
+      <w:proofErr w:type="spellStart"/>
+      <w:r>
+        <w:rPr>
+          <w:rFonts w:ascii="Times New Roman" w:hAnsi="Times New Roman" w:cs="Times New Roman"/>
+          <w:sz w:val="24"/>
+          <w:szCs w:val="24"/>
+        </w:rPr>
+        <w:t>lịch</w:t>
+      </w:r>
+      <w:proofErr w:type="spellEnd"/>
+      <w:r>
+        <w:rPr>
+          <w:rFonts w:ascii="Times New Roman" w:hAnsi="Times New Roman" w:cs="Times New Roman"/>
+          <w:sz w:val="24"/>
+          <w:szCs w:val="24"/>
+        </w:rPr>
+        <w:t xml:space="preserve"> </w:t>
+      </w:r>
+      <w:proofErr w:type="spellStart"/>
+      <w:r>
+        <w:rPr>
+          <w:rFonts w:ascii="Times New Roman" w:hAnsi="Times New Roman" w:cs="Times New Roman"/>
+          <w:sz w:val="24"/>
+          <w:szCs w:val="24"/>
+        </w:rPr>
+        <w:t>sử</w:t>
+      </w:r>
+      <w:proofErr w:type="spellEnd"/>
+      <w:r>
+        <w:rPr>
+          <w:rFonts w:ascii="Times New Roman" w:hAnsi="Times New Roman" w:cs="Times New Roman"/>
+          <w:sz w:val="24"/>
+          <w:szCs w:val="24"/>
+        </w:rPr>
+        <w:t xml:space="preserve"> </w:t>
+      </w:r>
+      <w:proofErr w:type="spellStart"/>
+      <w:r>
+        <w:rPr>
+          <w:rFonts w:ascii="Times New Roman" w:hAnsi="Times New Roman" w:cs="Times New Roman"/>
+          <w:sz w:val="24"/>
+          <w:szCs w:val="24"/>
+        </w:rPr>
+        <w:t>hiện</w:t>
+      </w:r>
+      <w:proofErr w:type="spellEnd"/>
+      <w:r>
+        <w:rPr>
+          <w:rFonts w:ascii="Times New Roman" w:hAnsi="Times New Roman" w:cs="Times New Roman"/>
+          <w:sz w:val="24"/>
+          <w:szCs w:val="24"/>
+        </w:rPr>
+        <w:t xml:space="preserve"> </w:t>
+      </w:r>
+      <w:proofErr w:type="spellStart"/>
+      <w:r>
+        <w:rPr>
+          <w:rFonts w:ascii="Times New Roman" w:hAnsi="Times New Roman" w:cs="Times New Roman"/>
+          <w:sz w:val="24"/>
+          <w:szCs w:val="24"/>
+        </w:rPr>
+        <w:t>ra</w:t>
+      </w:r>
+      <w:proofErr w:type="spellEnd"/>
+      <w:r>
+        <w:rPr>
+          <w:rFonts w:ascii="Times New Roman" w:hAnsi="Times New Roman" w:cs="Times New Roman"/>
+          <w:sz w:val="24"/>
+          <w:szCs w:val="24"/>
+        </w:rPr>
+        <w:t xml:space="preserve"> </w:t>
+      </w:r>
+    </w:p>
+    <w:p>
+      <w:pPr>
+        <w:rPr>
+          <w:rFonts w:ascii="Times New Roman" w:hAnsi="Times New Roman" w:cs="Times New Roman"/>
+          <w:sz w:val="24"/>
+          <w:szCs w:val="24"/>
+        </w:rPr>
+      </w:pPr>
+      <w:r>
+        <w:rPr>
+          <w:rFonts w:ascii="Times New Roman" w:hAnsi="Times New Roman" w:cs="Times New Roman"/>
+          <w:b/>
+          <w:sz w:val="24"/>
+          <w:szCs w:val="24"/>
+        </w:rPr>
+        <w:t xml:space="preserve">               </w:t>
+      </w:r>
+      <w:r>
+        <w:rPr>
+          <w:rFonts w:ascii="Times New Roman" w:hAnsi="Times New Roman" w:cs="Times New Roman"/>
+          <w:sz w:val="24"/>
+          <w:szCs w:val="24"/>
+        </w:rPr>
+        <w:t xml:space="preserve">SWITH </w:t>
+      </w:r>
+      <w:proofErr w:type="spellStart"/>
+      <w:r>
+        <w:rPr>
+          <w:rFonts w:ascii="Times New Roman" w:hAnsi="Times New Roman" w:cs="Times New Roman"/>
+          <w:sz w:val="24"/>
+          <w:szCs w:val="24"/>
+        </w:rPr>
+        <w:t>PressButton</w:t>
+      </w:r>
+      <w:proofErr w:type="spellEnd"/>
+    </w:p>
+    <w:p>
+      <w:pPr>
+        <w:rPr>
+          <w:rFonts w:ascii="Times New Roman" w:hAnsi="Times New Roman" w:cs="Times New Roman"/>
+          <w:sz w:val="24"/>
+          <w:szCs w:val="24"/>
+        </w:rPr>
+      </w:pPr>
+      <w:r>
+        <w:rPr>
+          <w:rFonts w:ascii="Times New Roman" w:hAnsi="Times New Roman" w:cs="Times New Roman"/>
+          <w:sz w:val="24"/>
+          <w:szCs w:val="24"/>
+        </w:rPr>
+        <w:tab/>
+        <w:t xml:space="preserve"> </w:t>
+      </w:r>
+      <w:r>
+        <w:rPr>
+          <w:rFonts w:ascii="Times New Roman" w:hAnsi="Times New Roman" w:cs="Times New Roman"/>
+          <w:sz w:val="24"/>
+          <w:szCs w:val="24"/>
+        </w:rPr>
+        <w:tab/>
+        <w:t xml:space="preserve">Case “1 </w:t>
+      </w:r>
+      <w:r>
+        <w:rPr>
+          <w:rFonts w:ascii="Times New Roman" w:hAnsi="Times New Roman" w:cs="Times New Roman"/>
+          <w:sz w:val="24"/>
+          <w:szCs w:val="24"/>
+        </w:rPr>
+        <w:t>THÁNG TRƯỚC</w:t>
+      </w:r>
+      <w:r>
+        <w:rPr>
+          <w:rFonts w:ascii="Times New Roman" w:hAnsi="Times New Roman" w:cs="Times New Roman"/>
+          <w:sz w:val="24"/>
+          <w:szCs w:val="24"/>
+        </w:rPr>
+        <w:t xml:space="preserve">” </w:t>
+      </w:r>
       <w:proofErr w:type="gramStart"/>
       <w:r>
         <w:rPr>
@@ -57,15 +261,7 @@
           <w:sz w:val="24"/>
           <w:szCs w:val="24"/>
         </w:rPr>
-        <w:t xml:space="preserve">Display  </w:t>
-      </w:r>
-      <w:r>
-        <w:rPr>
-          <w:rFonts w:ascii="Times New Roman" w:hAnsi="Times New Roman" w:cs="Times New Roman"/>
-          <w:sz w:val="24"/>
-          <w:szCs w:val="24"/>
-        </w:rPr>
-        <w:t>History</w:t>
+        <w:t>Get(</w:t>
       </w:r>
       <w:proofErr w:type="gramEnd"/>
       <w:r>
@@ -74,50 +270,88 @@
           <w:sz w:val="24"/>
           <w:szCs w:val="24"/>
         </w:rPr>
-        <w:t xml:space="preserve"> page</w:t>
-      </w:r>
-      <w:r>
-        <w:rPr>
-          <w:rFonts w:ascii="Times New Roman" w:hAnsi="Times New Roman" w:cs="Times New Roman"/>
-          <w:sz w:val="24"/>
-          <w:szCs w:val="24"/>
-        </w:rPr>
-        <w:t xml:space="preserve"> </w:t>
-      </w:r>
-    </w:p>
-    <w:p>
-      <w:pPr>
-        <w:rPr>
-          <w:rFonts w:ascii="Times New Roman" w:hAnsi="Times New Roman" w:cs="Times New Roman"/>
-          <w:sz w:val="24"/>
-          <w:szCs w:val="24"/>
-        </w:rPr>
-      </w:pPr>
-      <w:r>
-        <w:rPr>
-          <w:rFonts w:ascii="Times New Roman" w:hAnsi="Times New Roman" w:cs="Times New Roman"/>
-          <w:b/>
-          <w:sz w:val="24"/>
-          <w:szCs w:val="24"/>
-        </w:rPr>
-        <w:t xml:space="preserve">               </w:t>
-      </w:r>
-      <w:r>
-        <w:rPr>
-          <w:rFonts w:ascii="Times New Roman" w:hAnsi="Times New Roman" w:cs="Times New Roman"/>
-          <w:sz w:val="24"/>
-          <w:szCs w:val="24"/>
-        </w:rPr>
-        <w:t xml:space="preserve">SWITH </w:t>
-      </w:r>
-      <w:proofErr w:type="spellStart"/>
-      <w:r>
-        <w:rPr>
-          <w:rFonts w:ascii="Times New Roman" w:hAnsi="Times New Roman" w:cs="Times New Roman"/>
-          <w:sz w:val="24"/>
-          <w:szCs w:val="24"/>
-        </w:rPr>
-        <w:t>PressButton</w:t>
+        <w:t>1m);BREAK; //</w:t>
+      </w:r>
+      <w:proofErr w:type="spellStart"/>
+      <w:r>
+        <w:rPr>
+          <w:rFonts w:ascii="Times New Roman" w:hAnsi="Times New Roman" w:cs="Times New Roman"/>
+          <w:sz w:val="24"/>
+          <w:szCs w:val="24"/>
+        </w:rPr>
+        <w:t>xem</w:t>
+      </w:r>
+      <w:proofErr w:type="spellEnd"/>
+      <w:r>
+        <w:rPr>
+          <w:rFonts w:ascii="Times New Roman" w:hAnsi="Times New Roman" w:cs="Times New Roman"/>
+          <w:sz w:val="24"/>
+          <w:szCs w:val="24"/>
+        </w:rPr>
+        <w:t xml:space="preserve"> </w:t>
+      </w:r>
+      <w:proofErr w:type="spellStart"/>
+      <w:r>
+        <w:rPr>
+          <w:rFonts w:ascii="Times New Roman" w:hAnsi="Times New Roman" w:cs="Times New Roman"/>
+          <w:sz w:val="24"/>
+          <w:szCs w:val="24"/>
+        </w:rPr>
+        <w:t>lịch</w:t>
+      </w:r>
+      <w:proofErr w:type="spellEnd"/>
+      <w:r>
+        <w:rPr>
+          <w:rFonts w:ascii="Times New Roman" w:hAnsi="Times New Roman" w:cs="Times New Roman"/>
+          <w:sz w:val="24"/>
+          <w:szCs w:val="24"/>
+        </w:rPr>
+        <w:t xml:space="preserve"> </w:t>
+      </w:r>
+      <w:proofErr w:type="spellStart"/>
+      <w:r>
+        <w:rPr>
+          <w:rFonts w:ascii="Times New Roman" w:hAnsi="Times New Roman" w:cs="Times New Roman"/>
+          <w:sz w:val="24"/>
+          <w:szCs w:val="24"/>
+        </w:rPr>
+        <w:t>sử</w:t>
+      </w:r>
+      <w:proofErr w:type="spellEnd"/>
+      <w:r>
+        <w:rPr>
+          <w:rFonts w:ascii="Times New Roman" w:hAnsi="Times New Roman" w:cs="Times New Roman"/>
+          <w:sz w:val="24"/>
+          <w:szCs w:val="24"/>
+        </w:rPr>
+        <w:t xml:space="preserve"> 1 </w:t>
+      </w:r>
+      <w:proofErr w:type="spellStart"/>
+      <w:r>
+        <w:rPr>
+          <w:rFonts w:ascii="Times New Roman" w:hAnsi="Times New Roman" w:cs="Times New Roman"/>
+          <w:sz w:val="24"/>
+          <w:szCs w:val="24"/>
+        </w:rPr>
+        <w:t>tháng</w:t>
+      </w:r>
+      <w:proofErr w:type="spellEnd"/>
+      <w:r>
+        <w:rPr>
+          <w:rFonts w:ascii="Times New Roman" w:hAnsi="Times New Roman" w:cs="Times New Roman"/>
+          <w:sz w:val="24"/>
+          <w:szCs w:val="24"/>
+        </w:rPr>
+        <w:t xml:space="preserve"> </w:t>
+      </w:r>
+      <w:proofErr w:type="spellStart"/>
+      <w:r>
+        <w:rPr>
+          <w:rFonts w:ascii="Times New Roman" w:hAnsi="Times New Roman" w:cs="Times New Roman"/>
+          <w:sz w:val="24"/>
+          <w:szCs w:val="24"/>
+        </w:rPr>
+        <w:t>trước</w:t>
       </w:r>
       <w:proofErr w:type="spellEnd"/>
     </w:p>
@@ -145,7 +379,23 @@
           <w:szCs w:val="24"/>
         </w:rPr>
         <w:tab/>
-        <w:t xml:space="preserve">Case “1 MONTH” </w:t>
+        <w:t xml:space="preserve">Case “2 </w:t>
+      </w:r>
+      <w:r>
+        <w:rPr>
+          <w:rFonts w:ascii="Times New Roman" w:hAnsi="Times New Roman" w:cs="Times New Roman"/>
+          <w:sz w:val="24"/>
+          <w:szCs w:val="24"/>
+        </w:rPr>
+        <w:t>THÁNG TRƯỚC</w:t>
+      </w:r>
+      <w:r>
+        <w:rPr>
+          <w:rFonts w:ascii="Times New Roman" w:hAnsi="Times New Roman" w:cs="Times New Roman"/>
+          <w:sz w:val="24"/>
+          <w:szCs w:val="24"/>
+        </w:rPr>
+        <w:t xml:space="preserve">” </w:t>
       </w:r>
       <w:proofErr w:type="gramStart"/>
       <w:r>
@@ -163,8 +413,273 @@
           <w:sz w:val="24"/>
           <w:szCs w:val="24"/>
         </w:rPr>
-        <w:t>1m);BREAK; //call view history 1 month</w:t>
-      </w:r>
+        <w:t>2m);BREAK; //</w:t>
+      </w:r>
+      <w:r>
+        <w:rPr>
+          <w:rFonts w:ascii="Times New Roman" w:hAnsi="Times New Roman" w:cs="Times New Roman"/>
+          <w:sz w:val="24"/>
+          <w:szCs w:val="24"/>
+        </w:rPr>
+        <w:t xml:space="preserve"> </w:t>
+      </w:r>
+      <w:proofErr w:type="spellStart"/>
+      <w:r>
+        <w:rPr>
+          <w:rFonts w:ascii="Times New Roman" w:hAnsi="Times New Roman" w:cs="Times New Roman"/>
+          <w:sz w:val="24"/>
+          <w:szCs w:val="24"/>
+        </w:rPr>
+        <w:t>xem</w:t>
+      </w:r>
+      <w:proofErr w:type="spellEnd"/>
+      <w:r>
+        <w:rPr>
+          <w:rFonts w:ascii="Times New Roman" w:hAnsi="Times New Roman" w:cs="Times New Roman"/>
+          <w:sz w:val="24"/>
+          <w:szCs w:val="24"/>
+        </w:rPr>
+        <w:t xml:space="preserve"> </w:t>
+      </w:r>
+      <w:proofErr w:type="spellStart"/>
+      <w:r>
+        <w:rPr>
+          <w:rFonts w:ascii="Times New Roman" w:hAnsi="Times New Roman" w:cs="Times New Roman"/>
+          <w:sz w:val="24"/>
+          <w:szCs w:val="24"/>
+        </w:rPr>
+        <w:t>lịch</w:t>
+      </w:r>
+      <w:proofErr w:type="spellEnd"/>
+      <w:r>
+        <w:rPr>
+          <w:rFonts w:ascii="Times New Roman" w:hAnsi="Times New Roman" w:cs="Times New Roman"/>
+          <w:sz w:val="24"/>
+          <w:szCs w:val="24"/>
+        </w:rPr>
+        <w:t xml:space="preserve"> </w:t>
+      </w:r>
+      <w:proofErr w:type="spellStart"/>
+      <w:r>
+        <w:rPr>
+          <w:rFonts w:ascii="Times New Roman" w:hAnsi="Times New Roman" w:cs="Times New Roman"/>
+          <w:sz w:val="24"/>
+          <w:szCs w:val="24"/>
+        </w:rPr>
+        <w:t>sử</w:t>
+      </w:r>
+      <w:proofErr w:type="spellEnd"/>
+      <w:r>
+        <w:rPr>
+          <w:rFonts w:ascii="Times New Roman" w:hAnsi="Times New Roman" w:cs="Times New Roman"/>
+          <w:sz w:val="24"/>
+          <w:szCs w:val="24"/>
+        </w:rPr>
+        <w:t xml:space="preserve"> </w:t>
+      </w:r>
+      <w:r>
+        <w:rPr>
+          <w:rFonts w:ascii="Times New Roman" w:hAnsi="Times New Roman" w:cs="Times New Roman"/>
+          <w:sz w:val="24"/>
+          <w:szCs w:val="24"/>
+        </w:rPr>
+        <w:t>2</w:t>
+      </w:r>
+      <w:r>
+        <w:rPr>
+          <w:rFonts w:ascii="Times New Roman" w:hAnsi="Times New Roman" w:cs="Times New Roman"/>
+          <w:sz w:val="24"/>
+          <w:szCs w:val="24"/>
+        </w:rPr>
+        <w:t xml:space="preserve"> </w:t>
+      </w:r>
+      <w:proofErr w:type="spellStart"/>
+      <w:r>
+        <w:rPr>
+          <w:rFonts w:ascii="Times New Roman" w:hAnsi="Times New Roman" w:cs="Times New Roman"/>
+          <w:sz w:val="24"/>
+          <w:szCs w:val="24"/>
+        </w:rPr>
+        <w:t>tháng</w:t>
+      </w:r>
+      <w:proofErr w:type="spellEnd"/>
+      <w:r>
+        <w:rPr>
+          <w:rFonts w:ascii="Times New Roman" w:hAnsi="Times New Roman" w:cs="Times New Roman"/>
+          <w:sz w:val="24"/>
+          <w:szCs w:val="24"/>
+        </w:rPr>
+        <w:t xml:space="preserve"> </w:t>
+      </w:r>
+      <w:proofErr w:type="spellStart"/>
+      <w:r>
+        <w:rPr>
+          <w:rFonts w:ascii="Times New Roman" w:hAnsi="Times New Roman" w:cs="Times New Roman"/>
+          <w:sz w:val="24"/>
+          <w:szCs w:val="24"/>
+        </w:rPr>
+        <w:t>trước</w:t>
+      </w:r>
+      <w:proofErr w:type="spellEnd"/>
+    </w:p>
+    <w:p>
+      <w:pPr>
+        <w:rPr>
+          <w:rFonts w:ascii="Times New Roman" w:hAnsi="Times New Roman" w:cs="Times New Roman"/>
+          <w:sz w:val="24"/>
+          <w:szCs w:val="24"/>
+        </w:rPr>
+      </w:pPr>
+      <w:r>
+        <w:rPr>
+          <w:rFonts w:ascii="Times New Roman" w:hAnsi="Times New Roman" w:cs="Times New Roman"/>
+          <w:sz w:val="24"/>
+          <w:szCs w:val="24"/>
+        </w:rPr>
+        <w:tab/>
+        <w:t xml:space="preserve"> </w:t>
+      </w:r>
+      <w:r>
+        <w:rPr>
+          <w:rFonts w:ascii="Times New Roman" w:hAnsi="Times New Roman" w:cs="Times New Roman"/>
+          <w:sz w:val="24"/>
+          <w:szCs w:val="24"/>
+        </w:rPr>
+        <w:tab/>
+        <w:t>Case “6</w:t>
+      </w:r>
+      <w:r>
+        <w:rPr>
+          <w:rFonts w:ascii="Times New Roman" w:hAnsi="Times New Roman" w:cs="Times New Roman"/>
+          <w:sz w:val="24"/>
+          <w:szCs w:val="24"/>
+        </w:rPr>
+        <w:t xml:space="preserve"> THÁNG TRƯỚC</w:t>
+      </w:r>
+      <w:r>
+        <w:rPr>
+          <w:rFonts w:ascii="Times New Roman" w:hAnsi="Times New Roman" w:cs="Times New Roman"/>
+          <w:sz w:val="24"/>
+          <w:szCs w:val="24"/>
+        </w:rPr>
+        <w:t xml:space="preserve">” </w:t>
+      </w:r>
+      <w:proofErr w:type="gramStart"/>
+      <w:r>
+        <w:rPr>
+          <w:rFonts w:ascii="Times New Roman" w:hAnsi="Times New Roman" w:cs="Times New Roman"/>
+          <w:sz w:val="24"/>
+          <w:szCs w:val="24"/>
+        </w:rPr>
+        <w:t>Get(</w:t>
+      </w:r>
+      <w:proofErr w:type="gramEnd"/>
+      <w:r>
+        <w:rPr>
+          <w:rFonts w:ascii="Times New Roman" w:hAnsi="Times New Roman" w:cs="Times New Roman"/>
+          <w:sz w:val="24"/>
+          <w:szCs w:val="24"/>
+        </w:rPr>
+        <w:t>6m);BREAK; //</w:t>
+      </w:r>
+      <w:r>
+        <w:rPr>
+          <w:rFonts w:ascii="Times New Roman" w:hAnsi="Times New Roman" w:cs="Times New Roman"/>
+          <w:sz w:val="24"/>
+          <w:szCs w:val="24"/>
+        </w:rPr>
+        <w:t xml:space="preserve"> </w:t>
+      </w:r>
+      <w:proofErr w:type="spellStart"/>
+      <w:r>
+        <w:rPr>
+          <w:rFonts w:ascii="Times New Roman" w:hAnsi="Times New Roman" w:cs="Times New Roman"/>
+          <w:sz w:val="24"/>
+          <w:szCs w:val="24"/>
+        </w:rPr>
+        <w:t>xem</w:t>
+      </w:r>
+      <w:proofErr w:type="spellEnd"/>
+      <w:r>
+        <w:rPr>
+          <w:rFonts w:ascii="Times New Roman" w:hAnsi="Times New Roman" w:cs="Times New Roman"/>
+          <w:sz w:val="24"/>
+          <w:szCs w:val="24"/>
+        </w:rPr>
+        <w:t xml:space="preserve"> </w:t>
+      </w:r>
+      <w:proofErr w:type="spellStart"/>
+      <w:r>
+        <w:rPr>
+          <w:rFonts w:ascii="Times New Roman" w:hAnsi="Times New Roman" w:cs="Times New Roman"/>
+          <w:sz w:val="24"/>
+          <w:szCs w:val="24"/>
+        </w:rPr>
+        <w:t>lịch</w:t>
+      </w:r>
+      <w:proofErr w:type="spellEnd"/>
+      <w:r>
+        <w:rPr>
+          <w:rFonts w:ascii="Times New Roman" w:hAnsi="Times New Roman" w:cs="Times New Roman"/>
+          <w:sz w:val="24"/>
+          <w:szCs w:val="24"/>
+        </w:rPr>
+        <w:t xml:space="preserve"> </w:t>
+      </w:r>
+      <w:proofErr w:type="spellStart"/>
+      <w:r>
+        <w:rPr>
+          <w:rFonts w:ascii="Times New Roman" w:hAnsi="Times New Roman" w:cs="Times New Roman"/>
+          <w:sz w:val="24"/>
+          <w:szCs w:val="24"/>
+        </w:rPr>
+        <w:t>sử</w:t>
+      </w:r>
+      <w:proofErr w:type="spellEnd"/>
+      <w:r>
+        <w:rPr>
+          <w:rFonts w:ascii="Times New Roman" w:hAnsi="Times New Roman" w:cs="Times New Roman"/>
+          <w:sz w:val="24"/>
+          <w:szCs w:val="24"/>
+        </w:rPr>
+        <w:t xml:space="preserve"> 6</w:t>
+      </w:r>
+      <w:r>
+        <w:rPr>
+          <w:rFonts w:ascii="Times New Roman" w:hAnsi="Times New Roman" w:cs="Times New Roman"/>
+          <w:sz w:val="24"/>
+          <w:szCs w:val="24"/>
+        </w:rPr>
+        <w:t xml:space="preserve"> </w:t>
+      </w:r>
+      <w:proofErr w:type="spellStart"/>
+      <w:r>
+        <w:rPr>
+          <w:rFonts w:ascii="Times New Roman" w:hAnsi="Times New Roman" w:cs="Times New Roman"/>
+          <w:sz w:val="24"/>
+          <w:szCs w:val="24"/>
+        </w:rPr>
+        <w:t>tháng</w:t>
+      </w:r>
+      <w:proofErr w:type="spellEnd"/>
+      <w:r>
+        <w:rPr>
+          <w:rFonts w:ascii="Times New Roman" w:hAnsi="Times New Roman" w:cs="Times New Roman"/>
+          <w:sz w:val="24"/>
+          <w:szCs w:val="24"/>
+        </w:rPr>
+        <w:t xml:space="preserve"> </w:t>
+      </w:r>
+      <w:proofErr w:type="spellStart"/>
+      <w:r>
+        <w:rPr>
+          <w:rFonts w:ascii="Times New Roman" w:hAnsi="Times New Roman" w:cs="Times New Roman"/>
+          <w:sz w:val="24"/>
+          <w:szCs w:val="24"/>
+        </w:rPr>
+        <w:t>trước</w:t>
+      </w:r>
+      <w:proofErr w:type="spellEnd"/>
     </w:p>
     <w:p>
       <w:pPr>
@@ -198,23 +713,7 @@
           <w:sz w:val="24"/>
           <w:szCs w:val="24"/>
         </w:rPr>
-        <w:t>2</w:t>
-      </w:r>
-      <w:r>
-        <w:rPr>
-          <w:rFonts w:ascii="Times New Roman" w:hAnsi="Times New Roman" w:cs="Times New Roman"/>
-          <w:sz w:val="24"/>
-          <w:szCs w:val="24"/>
-        </w:rPr>
-        <w:t xml:space="preserve"> MONTH”</w:t>
-      </w:r>
-      <w:r>
-        <w:rPr>
-          <w:rFonts w:ascii="Times New Roman" w:hAnsi="Times New Roman" w:cs="Times New Roman"/>
-          <w:sz w:val="24"/>
-          <w:szCs w:val="24"/>
-        </w:rPr>
-        <w:t xml:space="preserve"> </w:t>
+        <w:t xml:space="preserve">1 NĂM TRƯỚC” </w:t>
       </w:r>
       <w:proofErr w:type="gramStart"/>
       <w:r>
@@ -232,32 +731,96 @@
           <w:sz w:val="24"/>
           <w:szCs w:val="24"/>
         </w:rPr>
-        <w:t>2m</w:t>
-      </w:r>
-      <w:r>
-        <w:rPr>
-          <w:rFonts w:ascii="Times New Roman" w:hAnsi="Times New Roman" w:cs="Times New Roman"/>
-          <w:sz w:val="24"/>
-          <w:szCs w:val="24"/>
-        </w:rPr>
-        <w:t xml:space="preserve">);BREAK; //call view history </w:t>
-      </w:r>
-      <w:r>
-        <w:rPr>
-          <w:rFonts w:ascii="Times New Roman" w:hAnsi="Times New Roman" w:cs="Times New Roman"/>
-          <w:sz w:val="24"/>
-          <w:szCs w:val="24"/>
-        </w:rPr>
-        <w:t>2</w:t>
-      </w:r>
-      <w:r>
-        <w:rPr>
-          <w:rFonts w:ascii="Times New Roman" w:hAnsi="Times New Roman" w:cs="Times New Roman"/>
-          <w:sz w:val="24"/>
-          <w:szCs w:val="24"/>
-        </w:rPr>
-        <w:t xml:space="preserve"> month</w:t>
-      </w:r>
+        <w:t>1y</w:t>
+      </w:r>
+      <w:r>
+        <w:rPr>
+          <w:rFonts w:ascii="Times New Roman" w:hAnsi="Times New Roman" w:cs="Times New Roman"/>
+          <w:sz w:val="24"/>
+          <w:szCs w:val="24"/>
+        </w:rPr>
+        <w:t>);BREAK; //</w:t>
+      </w:r>
+      <w:r>
+        <w:rPr>
+          <w:rFonts w:ascii="Times New Roman" w:hAnsi="Times New Roman" w:cs="Times New Roman"/>
+          <w:sz w:val="24"/>
+          <w:szCs w:val="24"/>
+        </w:rPr>
+        <w:t xml:space="preserve"> </w:t>
+      </w:r>
+      <w:proofErr w:type="spellStart"/>
+      <w:r>
+        <w:rPr>
+          <w:rFonts w:ascii="Times New Roman" w:hAnsi="Times New Roman" w:cs="Times New Roman"/>
+          <w:sz w:val="24"/>
+          <w:szCs w:val="24"/>
+        </w:rPr>
+        <w:t>xem</w:t>
+      </w:r>
+      <w:proofErr w:type="spellEnd"/>
+      <w:r>
+        <w:rPr>
+          <w:rFonts w:ascii="Times New Roman" w:hAnsi="Times New Roman" w:cs="Times New Roman"/>
+          <w:sz w:val="24"/>
+          <w:szCs w:val="24"/>
+        </w:rPr>
+        <w:t xml:space="preserve"> </w:t>
+      </w:r>
+      <w:proofErr w:type="spellStart"/>
+      <w:r>
+        <w:rPr>
+          <w:rFonts w:ascii="Times New Roman" w:hAnsi="Times New Roman" w:cs="Times New Roman"/>
+          <w:sz w:val="24"/>
+          <w:szCs w:val="24"/>
+        </w:rPr>
+        <w:t>lịch</w:t>
+      </w:r>
+      <w:proofErr w:type="spellEnd"/>
+      <w:r>
+        <w:rPr>
+          <w:rFonts w:ascii="Times New Roman" w:hAnsi="Times New Roman" w:cs="Times New Roman"/>
+          <w:sz w:val="24"/>
+          <w:szCs w:val="24"/>
+        </w:rPr>
+        <w:t xml:space="preserve"> </w:t>
+      </w:r>
+      <w:proofErr w:type="spellStart"/>
+      <w:r>
+        <w:rPr>
+          <w:rFonts w:ascii="Times New Roman" w:hAnsi="Times New Roman" w:cs="Times New Roman"/>
+          <w:sz w:val="24"/>
+          <w:szCs w:val="24"/>
+        </w:rPr>
+        <w:t>sử</w:t>
+      </w:r>
+      <w:proofErr w:type="spellEnd"/>
+      <w:r>
+        <w:rPr>
+          <w:rFonts w:ascii="Times New Roman" w:hAnsi="Times New Roman" w:cs="Times New Roman"/>
+          <w:sz w:val="24"/>
+          <w:szCs w:val="24"/>
+        </w:rPr>
+        <w:t xml:space="preserve"> 1năm</w:t>
+      </w:r>
+      <w:r>
+        <w:rPr>
+          <w:rFonts w:ascii="Times New Roman" w:hAnsi="Times New Roman" w:cs="Times New Roman"/>
+          <w:sz w:val="24"/>
+          <w:szCs w:val="24"/>
+        </w:rPr>
+        <w:t xml:space="preserve"> </w:t>
+      </w:r>
+      <w:proofErr w:type="spellStart"/>
+      <w:r>
+        <w:rPr>
+          <w:rFonts w:ascii="Times New Roman" w:hAnsi="Times New Roman" w:cs="Times New Roman"/>
+          <w:sz w:val="24"/>
+          <w:szCs w:val="24"/>
+        </w:rPr>
+        <w:t>trước</w:t>
+      </w:r>
+      <w:proofErr w:type="spellEnd"/>
     </w:p>
     <w:p>
       <w:pPr>
@@ -291,15 +854,7 @@
           <w:sz w:val="24"/>
           <w:szCs w:val="24"/>
         </w:rPr>
-        <w:t xml:space="preserve">6 </w:t>
-      </w:r>
-      <w:r>
-        <w:rPr>
-          <w:rFonts w:ascii="Times New Roman" w:hAnsi="Times New Roman" w:cs="Times New Roman"/>
-          <w:sz w:val="24"/>
-          <w:szCs w:val="24"/>
-        </w:rPr>
-        <w:t xml:space="preserve">MONTH” </w:t>
+        <w:t xml:space="preserve">2 NĂM TRƯỚC” </w:t>
       </w:r>
       <w:proofErr w:type="gramStart"/>
       <w:r>
@@ -317,202 +872,106 @@
           <w:sz w:val="24"/>
           <w:szCs w:val="24"/>
         </w:rPr>
-        <w:t>6m</w:t>
-      </w:r>
-      <w:r>
-        <w:rPr>
-          <w:rFonts w:ascii="Times New Roman" w:hAnsi="Times New Roman" w:cs="Times New Roman"/>
-          <w:sz w:val="24"/>
-          <w:szCs w:val="24"/>
-        </w:rPr>
-        <w:t xml:space="preserve">);BREAK; //call view history </w:t>
-      </w:r>
-      <w:r>
-        <w:rPr>
-          <w:rFonts w:ascii="Times New Roman" w:hAnsi="Times New Roman" w:cs="Times New Roman"/>
-          <w:sz w:val="24"/>
-          <w:szCs w:val="24"/>
-        </w:rPr>
-        <w:t>6</w:t>
-      </w:r>
-      <w:r>
-        <w:rPr>
-          <w:rFonts w:ascii="Times New Roman" w:hAnsi="Times New Roman" w:cs="Times New Roman"/>
-          <w:sz w:val="24"/>
-          <w:szCs w:val="24"/>
-        </w:rPr>
-        <w:t xml:space="preserve"> month</w:t>
-      </w:r>
-    </w:p>
-    <w:p>
-      <w:pPr>
-        <w:rPr>
-          <w:rFonts w:ascii="Times New Roman" w:hAnsi="Times New Roman" w:cs="Times New Roman"/>
-          <w:sz w:val="24"/>
-          <w:szCs w:val="24"/>
-        </w:rPr>
-      </w:pPr>
-      <w:r>
-        <w:rPr>
-          <w:rFonts w:ascii="Times New Roman" w:hAnsi="Times New Roman" w:cs="Times New Roman"/>
-          <w:sz w:val="24"/>
-          <w:szCs w:val="24"/>
-        </w:rPr>
-        <w:tab/>
-        <w:t xml:space="preserve"> </w:t>
-      </w:r>
-      <w:r>
-        <w:rPr>
-          <w:rFonts w:ascii="Times New Roman" w:hAnsi="Times New Roman" w:cs="Times New Roman"/>
-          <w:sz w:val="24"/>
-          <w:szCs w:val="24"/>
-        </w:rPr>
-        <w:tab/>
-        <w:t>Case “</w:t>
-      </w:r>
-      <w:r>
-        <w:rPr>
-          <w:rFonts w:ascii="Times New Roman" w:hAnsi="Times New Roman" w:cs="Times New Roman"/>
-          <w:sz w:val="24"/>
-          <w:szCs w:val="24"/>
-        </w:rPr>
-        <w:t>2</w:t>
-      </w:r>
-      <w:r>
-        <w:rPr>
-          <w:rFonts w:ascii="Times New Roman" w:hAnsi="Times New Roman" w:cs="Times New Roman"/>
-          <w:sz w:val="24"/>
-          <w:szCs w:val="24"/>
-        </w:rPr>
-        <w:t xml:space="preserve"> </w:t>
-      </w:r>
-      <w:r>
-        <w:rPr>
-          <w:rFonts w:ascii="Times New Roman" w:hAnsi="Times New Roman" w:cs="Times New Roman"/>
-          <w:sz w:val="24"/>
-          <w:szCs w:val="24"/>
-        </w:rPr>
-        <w:t>WEEK</w:t>
-      </w:r>
-      <w:r>
-        <w:rPr>
-          <w:rFonts w:ascii="Times New Roman" w:hAnsi="Times New Roman" w:cs="Times New Roman"/>
-          <w:sz w:val="24"/>
-          <w:szCs w:val="24"/>
-        </w:rPr>
-        <w:t xml:space="preserve">” </w:t>
-      </w:r>
-      <w:proofErr w:type="gramStart"/>
-      <w:r>
-        <w:rPr>
-          <w:rFonts w:ascii="Times New Roman" w:hAnsi="Times New Roman" w:cs="Times New Roman"/>
-          <w:sz w:val="24"/>
-          <w:szCs w:val="24"/>
-        </w:rPr>
-        <w:t>Get(</w:t>
-      </w:r>
-      <w:proofErr w:type="gramEnd"/>
-      <w:r>
-        <w:rPr>
-          <w:rFonts w:ascii="Times New Roman" w:hAnsi="Times New Roman" w:cs="Times New Roman"/>
-          <w:sz w:val="24"/>
-          <w:szCs w:val="24"/>
-        </w:rPr>
-        <w:t>2w</w:t>
-      </w:r>
-      <w:r>
-        <w:rPr>
-          <w:rFonts w:ascii="Times New Roman" w:hAnsi="Times New Roman" w:cs="Times New Roman"/>
-          <w:sz w:val="24"/>
-          <w:szCs w:val="24"/>
-        </w:rPr>
-        <w:t xml:space="preserve">);BREAK; //call view history </w:t>
-      </w:r>
-      <w:r>
-        <w:rPr>
-          <w:rFonts w:ascii="Times New Roman" w:hAnsi="Times New Roman" w:cs="Times New Roman"/>
-          <w:sz w:val="24"/>
-          <w:szCs w:val="24"/>
-        </w:rPr>
-        <w:t>2 week</w:t>
-      </w:r>
-    </w:p>
-    <w:p>
-      <w:pPr>
-        <w:rPr>
-          <w:rFonts w:ascii="Times New Roman" w:hAnsi="Times New Roman" w:cs="Times New Roman"/>
-          <w:sz w:val="24"/>
-          <w:szCs w:val="24"/>
-        </w:rPr>
-      </w:pPr>
-      <w:r>
-        <w:rPr>
-          <w:rFonts w:ascii="Times New Roman" w:hAnsi="Times New Roman" w:cs="Times New Roman"/>
-          <w:sz w:val="24"/>
-          <w:szCs w:val="24"/>
-        </w:rPr>
-        <w:tab/>
-        <w:t xml:space="preserve"> </w:t>
-      </w:r>
-      <w:r>
-        <w:rPr>
-          <w:rFonts w:ascii="Times New Roman" w:hAnsi="Times New Roman" w:cs="Times New Roman"/>
-          <w:sz w:val="24"/>
-          <w:szCs w:val="24"/>
-        </w:rPr>
-        <w:tab/>
-        <w:t>Case “</w:t>
-      </w:r>
-      <w:r>
-        <w:rPr>
-          <w:rFonts w:ascii="Times New Roman" w:hAnsi="Times New Roman" w:cs="Times New Roman"/>
-          <w:sz w:val="24"/>
-          <w:szCs w:val="24"/>
-        </w:rPr>
-        <w:t>4</w:t>
-      </w:r>
-      <w:r>
-        <w:rPr>
-          <w:rFonts w:ascii="Times New Roman" w:hAnsi="Times New Roman" w:cs="Times New Roman"/>
-          <w:sz w:val="24"/>
-          <w:szCs w:val="24"/>
-        </w:rPr>
-        <w:t xml:space="preserve">MONTH” </w:t>
-      </w:r>
-      <w:proofErr w:type="gramStart"/>
-      <w:r>
-        <w:rPr>
-          <w:rFonts w:ascii="Times New Roman" w:hAnsi="Times New Roman" w:cs="Times New Roman"/>
-          <w:sz w:val="24"/>
-          <w:szCs w:val="24"/>
-        </w:rPr>
-        <w:t>Get(</w:t>
-      </w:r>
-      <w:proofErr w:type="gramEnd"/>
-      <w:r>
-        <w:rPr>
-          <w:rFonts w:ascii="Times New Roman" w:hAnsi="Times New Roman" w:cs="Times New Roman"/>
-          <w:sz w:val="24"/>
-          <w:szCs w:val="24"/>
-        </w:rPr>
-        <w:t>4w</w:t>
-      </w:r>
-      <w:r>
-        <w:rPr>
-          <w:rFonts w:ascii="Times New Roman" w:hAnsi="Times New Roman" w:cs="Times New Roman"/>
-          <w:sz w:val="24"/>
-          <w:szCs w:val="24"/>
-        </w:rPr>
-        <w:t xml:space="preserve">);BREAK; //call view history </w:t>
-      </w:r>
-      <w:r>
-        <w:rPr>
-          <w:rFonts w:ascii="Times New Roman" w:hAnsi="Times New Roman" w:cs="Times New Roman"/>
-          <w:sz w:val="24"/>
-          <w:szCs w:val="24"/>
-        </w:rPr>
-        <w:t>4 week</w:t>
-      </w:r>
+        <w:t>2y</w:t>
+      </w:r>
+      <w:r>
+        <w:rPr>
+          <w:rFonts w:ascii="Times New Roman" w:hAnsi="Times New Roman" w:cs="Times New Roman"/>
+          <w:sz w:val="24"/>
+          <w:szCs w:val="24"/>
+        </w:rPr>
+        <w:t>);BREAK; //</w:t>
+      </w:r>
+      <w:r>
+        <w:rPr>
+          <w:rFonts w:ascii="Times New Roman" w:hAnsi="Times New Roman" w:cs="Times New Roman"/>
+          <w:sz w:val="24"/>
+          <w:szCs w:val="24"/>
+        </w:rPr>
+        <w:t xml:space="preserve"> </w:t>
+      </w:r>
+      <w:proofErr w:type="spellStart"/>
+      <w:r>
+        <w:rPr>
+          <w:rFonts w:ascii="Times New Roman" w:hAnsi="Times New Roman" w:cs="Times New Roman"/>
+          <w:sz w:val="24"/>
+          <w:szCs w:val="24"/>
+        </w:rPr>
+        <w:t>xem</w:t>
+      </w:r>
+      <w:proofErr w:type="spellEnd"/>
+      <w:r>
+        <w:rPr>
+          <w:rFonts w:ascii="Times New Roman" w:hAnsi="Times New Roman" w:cs="Times New Roman"/>
+          <w:sz w:val="24"/>
+          <w:szCs w:val="24"/>
+        </w:rPr>
+        <w:t xml:space="preserve"> </w:t>
+      </w:r>
+      <w:proofErr w:type="spellStart"/>
+      <w:r>
+        <w:rPr>
+          <w:rFonts w:ascii="Times New Roman" w:hAnsi="Times New Roman" w:cs="Times New Roman"/>
+          <w:sz w:val="24"/>
+          <w:szCs w:val="24"/>
+        </w:rPr>
+        <w:t>lịch</w:t>
+      </w:r>
+      <w:proofErr w:type="spellEnd"/>
+      <w:r>
+        <w:rPr>
+          <w:rFonts w:ascii="Times New Roman" w:hAnsi="Times New Roman" w:cs="Times New Roman"/>
+          <w:sz w:val="24"/>
+          <w:szCs w:val="24"/>
+        </w:rPr>
+        <w:t xml:space="preserve"> </w:t>
+      </w:r>
+      <w:proofErr w:type="spellStart"/>
+      <w:r>
+        <w:rPr>
+          <w:rFonts w:ascii="Times New Roman" w:hAnsi="Times New Roman" w:cs="Times New Roman"/>
+          <w:sz w:val="24"/>
+          <w:szCs w:val="24"/>
+        </w:rPr>
+        <w:t>sử</w:t>
+      </w:r>
+      <w:proofErr w:type="spellEnd"/>
+      <w:r>
+        <w:rPr>
+          <w:rFonts w:ascii="Times New Roman" w:hAnsi="Times New Roman" w:cs="Times New Roman"/>
+          <w:sz w:val="24"/>
+          <w:szCs w:val="24"/>
+        </w:rPr>
+        <w:t xml:space="preserve"> 2 </w:t>
+      </w:r>
+      <w:proofErr w:type="spellStart"/>
+      <w:r>
+        <w:rPr>
+          <w:rFonts w:ascii="Times New Roman" w:hAnsi="Times New Roman" w:cs="Times New Roman"/>
+          <w:sz w:val="24"/>
+          <w:szCs w:val="24"/>
+        </w:rPr>
+        <w:t>năm</w:t>
+      </w:r>
+      <w:proofErr w:type="spellEnd"/>
+      <w:r>
+        <w:rPr>
+          <w:rFonts w:ascii="Times New Roman" w:hAnsi="Times New Roman" w:cs="Times New Roman"/>
+          <w:sz w:val="24"/>
+          <w:szCs w:val="24"/>
+        </w:rPr>
+        <w:t xml:space="preserve"> </w:t>
+      </w:r>
+      <w:proofErr w:type="spellStart"/>
+      <w:r>
+        <w:rPr>
+          <w:rFonts w:ascii="Times New Roman" w:hAnsi="Times New Roman" w:cs="Times New Roman"/>
+          <w:sz w:val="24"/>
+          <w:szCs w:val="24"/>
+        </w:rPr>
+        <w:t>trước</w:t>
+      </w:r>
+      <w:proofErr w:type="spellEnd"/>
     </w:p>
     <w:p>
       <w:pPr>
@@ -547,7 +1006,23 @@
           <w:szCs w:val="24"/>
         </w:rPr>
         <w:tab/>
-        <w:t>IF USER PRESS PRINT</w:t>
+        <w:t xml:space="preserve">IF </w:t>
+      </w:r>
+      <w:r>
+        <w:rPr>
+          <w:rFonts w:ascii="Times New Roman" w:hAnsi="Times New Roman" w:cs="Times New Roman"/>
+          <w:sz w:val="24"/>
+          <w:szCs w:val="24"/>
+        </w:rPr>
+        <w:t>NGƯỜI DÙNG BẤM</w:t>
+      </w:r>
+      <w:r>
+        <w:rPr>
+          <w:rFonts w:ascii="Times New Roman" w:hAnsi="Times New Roman" w:cs="Times New Roman"/>
+          <w:sz w:val="24"/>
+          <w:szCs w:val="24"/>
+        </w:rPr>
+        <w:t xml:space="preserve"> PRINT</w:t>
       </w:r>
     </w:p>
     <w:p>
@@ -626,7 +1101,23 @@
           <w:szCs w:val="24"/>
         </w:rPr>
         <w:tab/>
-        <w:t>IF USER PRESS NO</w:t>
+        <w:t xml:space="preserve">IF </w:t>
+      </w:r>
+      <w:r>
+        <w:rPr>
+          <w:rFonts w:ascii="Times New Roman" w:hAnsi="Times New Roman" w:cs="Times New Roman"/>
+          <w:sz w:val="24"/>
+          <w:szCs w:val="24"/>
+        </w:rPr>
+        <w:t>NGƯỜI DÙNG BẤM</w:t>
+      </w:r>
+      <w:r>
+        <w:rPr>
+          <w:rFonts w:ascii="Times New Roman" w:hAnsi="Times New Roman" w:cs="Times New Roman"/>
+          <w:sz w:val="24"/>
+          <w:szCs w:val="24"/>
+        </w:rPr>
+        <w:t xml:space="preserve"> NO</w:t>
       </w:r>
     </w:p>
     <w:p>
@@ -786,35 +1277,134 @@
           <w:szCs w:val="24"/>
         </w:rPr>
         <w:tab/>
-        <w:t>Display view history for a;</w:t>
-      </w:r>
-    </w:p>
-    <w:p>
-      <w:pPr>
-        <w:rPr>
-          <w:rFonts w:ascii="Times New Roman" w:hAnsi="Times New Roman" w:cs="Times New Roman"/>
-          <w:b/>
-          <w:sz w:val="24"/>
-          <w:szCs w:val="24"/>
-        </w:rPr>
-      </w:pPr>
-      <w:r>
-        <w:rPr>
-          <w:rFonts w:ascii="Times New Roman" w:hAnsi="Times New Roman" w:cs="Times New Roman"/>
-          <w:b/>
-          <w:sz w:val="24"/>
-          <w:szCs w:val="24"/>
-        </w:rPr>
-        <w:t xml:space="preserve">END </w:t>
-      </w:r>
-      <w:r>
-        <w:rPr>
-          <w:rFonts w:ascii="Times New Roman" w:hAnsi="Times New Roman" w:cs="Times New Roman"/>
-          <w:b/>
-          <w:sz w:val="24"/>
-          <w:szCs w:val="24"/>
-        </w:rPr>
-        <w:t xml:space="preserve">SUBPROGRAM </w:t>
+      </w:r>
+      <w:proofErr w:type="spellStart"/>
+      <w:r>
+        <w:rPr>
+          <w:rFonts w:ascii="Times New Roman" w:hAnsi="Times New Roman" w:cs="Times New Roman"/>
+          <w:b/>
+          <w:sz w:val="24"/>
+          <w:szCs w:val="24"/>
+        </w:rPr>
+        <w:t>Màn</w:t>
+      </w:r>
+      <w:proofErr w:type="spellEnd"/>
+      <w:r>
+        <w:rPr>
+          <w:rFonts w:ascii="Times New Roman" w:hAnsi="Times New Roman" w:cs="Times New Roman"/>
+          <w:b/>
+          <w:sz w:val="24"/>
+          <w:szCs w:val="24"/>
+        </w:rPr>
+        <w:t xml:space="preserve"> </w:t>
+      </w:r>
+      <w:proofErr w:type="spellStart"/>
+      <w:r>
+        <w:rPr>
+          <w:rFonts w:ascii="Times New Roman" w:hAnsi="Times New Roman" w:cs="Times New Roman"/>
+          <w:b/>
+          <w:sz w:val="24"/>
+          <w:szCs w:val="24"/>
+        </w:rPr>
+        <w:t>hình</w:t>
+      </w:r>
+      <w:proofErr w:type="spellEnd"/>
+      <w:r>
+        <w:rPr>
+          <w:rFonts w:ascii="Times New Roman" w:hAnsi="Times New Roman" w:cs="Times New Roman"/>
+          <w:b/>
+          <w:sz w:val="24"/>
+          <w:szCs w:val="24"/>
+        </w:rPr>
+        <w:t xml:space="preserve"> </w:t>
+      </w:r>
+      <w:proofErr w:type="spellStart"/>
+      <w:r>
+        <w:rPr>
+          <w:rFonts w:ascii="Times New Roman" w:hAnsi="Times New Roman" w:cs="Times New Roman"/>
+          <w:b/>
+          <w:sz w:val="24"/>
+          <w:szCs w:val="24"/>
+        </w:rPr>
+        <w:t>lịch</w:t>
+      </w:r>
+      <w:proofErr w:type="spellEnd"/>
+      <w:r>
+        <w:rPr>
+          <w:rFonts w:ascii="Times New Roman" w:hAnsi="Times New Roman" w:cs="Times New Roman"/>
+          <w:b/>
+          <w:sz w:val="24"/>
+          <w:szCs w:val="24"/>
+        </w:rPr>
+        <w:t xml:space="preserve"> </w:t>
+      </w:r>
+      <w:proofErr w:type="spellStart"/>
+      <w:r>
+        <w:rPr>
+          <w:rFonts w:ascii="Times New Roman" w:hAnsi="Times New Roman" w:cs="Times New Roman"/>
+          <w:b/>
+          <w:sz w:val="24"/>
+          <w:szCs w:val="24"/>
+        </w:rPr>
+        <w:t>sử</w:t>
+      </w:r>
+      <w:proofErr w:type="spellEnd"/>
+      <w:r>
+        <w:rPr>
+          <w:rFonts w:ascii="Times New Roman" w:hAnsi="Times New Roman" w:cs="Times New Roman"/>
+          <w:b/>
+          <w:sz w:val="24"/>
+          <w:szCs w:val="24"/>
+        </w:rPr>
+        <w:t xml:space="preserve"> </w:t>
+      </w:r>
+      <w:proofErr w:type="spellStart"/>
+      <w:r>
+        <w:rPr>
+          <w:rFonts w:ascii="Times New Roman" w:hAnsi="Times New Roman" w:cs="Times New Roman"/>
+          <w:b/>
+          <w:sz w:val="24"/>
+          <w:szCs w:val="24"/>
+        </w:rPr>
+        <w:t>cho</w:t>
+      </w:r>
+      <w:proofErr w:type="spellEnd"/>
+      <w:r>
+        <w:rPr>
+          <w:rFonts w:ascii="Times New Roman" w:hAnsi="Times New Roman" w:cs="Times New Roman"/>
+          <w:b/>
+          <w:sz w:val="24"/>
+          <w:szCs w:val="24"/>
+        </w:rPr>
+        <w:t xml:space="preserve"> </w:t>
+      </w:r>
+      <w:r>
+        <w:rPr>
+          <w:rFonts w:ascii="Times New Roman" w:hAnsi="Times New Roman" w:cs="Times New Roman"/>
+          <w:b/>
+          <w:sz w:val="24"/>
+          <w:szCs w:val="24"/>
+        </w:rPr>
+        <w:t>a;</w:t>
+      </w:r>
+    </w:p>
+    <w:p>
+      <w:pPr>
+        <w:rPr>
+          <w:rFonts w:ascii="Times New Roman" w:hAnsi="Times New Roman" w:cs="Times New Roman"/>
+          <w:b/>
+          <w:sz w:val="24"/>
+          <w:szCs w:val="24"/>
+        </w:rPr>
+      </w:pPr>
+      <w:r>
+        <w:rPr>
+          <w:rFonts w:ascii="Times New Roman" w:hAnsi="Times New Roman" w:cs="Times New Roman"/>
+          <w:b/>
+          <w:sz w:val="24"/>
+          <w:szCs w:val="24"/>
+        </w:rPr>
+        <w:t xml:space="preserve">END SUBPROGRAM </w:t>
       </w:r>
       <w:proofErr w:type="gramStart"/>
       <w:r>
@@ -834,16 +1424,7 @@
           <w:sz w:val="24"/>
           <w:szCs w:val="24"/>
         </w:rPr>
-        <w:t>string a</w:t>
-      </w:r>
-      <w:r>
-        <w:rPr>
-          <w:rFonts w:ascii="Times New Roman" w:hAnsi="Times New Roman" w:cs="Times New Roman"/>
-          <w:b/>
-          <w:sz w:val="24"/>
-          <w:szCs w:val="24"/>
-        </w:rPr>
-        <w:t>)</w:t>
+        <w:t>string a)</w:t>
       </w:r>
     </w:p>
     <w:p>
@@ -911,8 +1492,99 @@
           <w:sz w:val="24"/>
           <w:szCs w:val="24"/>
         </w:rPr>
-        <w:t>Print history for user</w:t>
-      </w:r>
+        <w:t xml:space="preserve">In </w:t>
+      </w:r>
+      <w:proofErr w:type="spellStart"/>
+      <w:r>
+        <w:rPr>
+          <w:rFonts w:ascii="Times New Roman" w:hAnsi="Times New Roman" w:cs="Times New Roman"/>
+          <w:b/>
+          <w:sz w:val="24"/>
+          <w:szCs w:val="24"/>
+        </w:rPr>
+        <w:t>giấy</w:t>
+      </w:r>
+      <w:proofErr w:type="spellEnd"/>
+      <w:r>
+        <w:rPr>
+          <w:rFonts w:ascii="Times New Roman" w:hAnsi="Times New Roman" w:cs="Times New Roman"/>
+          <w:b/>
+          <w:sz w:val="24"/>
+          <w:szCs w:val="24"/>
+        </w:rPr>
+        <w:t xml:space="preserve"> chi </w:t>
+      </w:r>
+      <w:proofErr w:type="spellStart"/>
+      <w:r>
+        <w:rPr>
+          <w:rFonts w:ascii="Times New Roman" w:hAnsi="Times New Roman" w:cs="Times New Roman"/>
+          <w:b/>
+          <w:sz w:val="24"/>
+          <w:szCs w:val="24"/>
+        </w:rPr>
+        <w:t>tiết</w:t>
+      </w:r>
+      <w:proofErr w:type="spellEnd"/>
+      <w:r>
+        <w:rPr>
+          <w:rFonts w:ascii="Times New Roman" w:hAnsi="Times New Roman" w:cs="Times New Roman"/>
+          <w:b/>
+          <w:sz w:val="24"/>
+          <w:szCs w:val="24"/>
+        </w:rPr>
+        <w:t xml:space="preserve"> </w:t>
+      </w:r>
+      <w:proofErr w:type="spellStart"/>
+      <w:r>
+        <w:rPr>
+          <w:rFonts w:ascii="Times New Roman" w:hAnsi="Times New Roman" w:cs="Times New Roman"/>
+          <w:b/>
+          <w:sz w:val="24"/>
+          <w:szCs w:val="24"/>
+        </w:rPr>
+        <w:t>cho</w:t>
+      </w:r>
+      <w:proofErr w:type="spellEnd"/>
+      <w:r>
+        <w:rPr>
+          <w:rFonts w:ascii="Times New Roman" w:hAnsi="Times New Roman" w:cs="Times New Roman"/>
+          <w:b/>
+          <w:sz w:val="24"/>
+          <w:szCs w:val="24"/>
+        </w:rPr>
+        <w:t xml:space="preserve"> </w:t>
+      </w:r>
+      <w:proofErr w:type="spellStart"/>
+      <w:r>
+        <w:rPr>
+          <w:rFonts w:ascii="Times New Roman" w:hAnsi="Times New Roman" w:cs="Times New Roman"/>
+          <w:b/>
+          <w:sz w:val="24"/>
+          <w:szCs w:val="24"/>
+        </w:rPr>
+        <w:t>khách</w:t>
+      </w:r>
+      <w:proofErr w:type="spellEnd"/>
+      <w:r>
+        <w:rPr>
+          <w:rFonts w:ascii="Times New Roman" w:hAnsi="Times New Roman" w:cs="Times New Roman"/>
+          <w:b/>
+          <w:sz w:val="24"/>
+          <w:szCs w:val="24"/>
+        </w:rPr>
+        <w:t xml:space="preserve"> </w:t>
+      </w:r>
+      <w:proofErr w:type="spellStart"/>
+      <w:r>
+        <w:rPr>
+          <w:rFonts w:ascii="Times New Roman" w:hAnsi="Times New Roman" w:cs="Times New Roman"/>
+          <w:b/>
+          <w:sz w:val="24"/>
+          <w:szCs w:val="24"/>
+        </w:rPr>
+        <w:t>hàng</w:t>
+      </w:r>
+      <w:proofErr w:type="spellEnd"/>
     </w:p>
     <w:p>
       <w:pPr>
@@ -945,17 +1617,9 @@
       <w:proofErr w:type="gramEnd"/>
     </w:p>
     <w:p>
-      <w:pPr>
-        <w:rPr>
-          <w:rFonts w:ascii="Times New Roman" w:hAnsi="Times New Roman" w:cs="Times New Roman"/>
-          <w:b/>
-          <w:sz w:val="24"/>
-          <w:szCs w:val="24"/>
-        </w:rPr>
-      </w:pPr>
-    </w:p>
-    <w:bookmarkEnd w:id="0"/>
-    <w:p/>
+      <w:bookmarkStart w:id="0" w:name="_GoBack"/>
+      <w:bookmarkEnd w:id="0"/>
+    </w:p>
     <w:sectPr>
       <w:pgSz w:w="12240" w:h="15840"/>
       <w:pgMar w:top="1440" w:right="1440" w:bottom="1440" w:left="1440" w:header="720" w:footer="720" w:gutter="0"/>

</xml_diff>